<commit_message>
Output as of 2022-January-23
</commit_message>
<xml_diff>
--- a/output/2022-01-23/nsw-covid-report-2022-01-23.docx
+++ b/output/2022-01-23/nsw-covid-report-2022-01-23.docx
@@ -151,18 +151,18 @@
               <w:jc w:val="left"/>
             </w:pPr>
             <w:r>
-              <w:t xml:space="preserve">1154.0</w:t>
-            </w:r>
-          </w:p>
-        </w:tc>
-        <w:tc>
-          <w:p>
-            <w:pPr>
-              <w:pStyle w:val="Compact"/>
-              <w:jc w:val="left"/>
-            </w:pPr>
-            <w:r>
-              <w:t xml:space="preserve">39.0</w:t>
+              <w:t xml:space="preserve">1154</w:t>
+            </w:r>
+          </w:p>
+        </w:tc>
+        <w:tc>
+          <w:p>
+            <w:pPr>
+              <w:pStyle w:val="Compact"/>
+              <w:jc w:val="left"/>
+            </w:pPr>
+            <w:r>
+              <w:t xml:space="preserve">38</w:t>
             </w:r>
           </w:p>
         </w:tc>
@@ -186,18 +186,18 @@
               <w:jc w:val="left"/>
             </w:pPr>
             <w:r>
-              <w:t xml:space="preserve">1371.0</w:t>
-            </w:r>
-          </w:p>
-        </w:tc>
-        <w:tc>
-          <w:p>
-            <w:pPr>
-              <w:pStyle w:val="Compact"/>
-              <w:jc w:val="left"/>
-            </w:pPr>
-            <w:r>
-              <w:t xml:space="preserve">33.0</w:t>
+              <w:t xml:space="preserve">1371</w:t>
+            </w:r>
+          </w:p>
+        </w:tc>
+        <w:tc>
+          <w:p>
+            <w:pPr>
+              <w:pStyle w:val="Compact"/>
+              <w:jc w:val="left"/>
+            </w:pPr>
+            <w:r>
+              <w:t xml:space="preserve">32</w:t>
             </w:r>
           </w:p>
         </w:tc>
@@ -221,18 +221,18 @@
               <w:jc w:val="left"/>
             </w:pPr>
             <w:r>
-              <w:t xml:space="preserve">1655.0</w:t>
-            </w:r>
-          </w:p>
-        </w:tc>
-        <w:tc>
-          <w:p>
-            <w:pPr>
-              <w:pStyle w:val="Compact"/>
-              <w:jc w:val="left"/>
-            </w:pPr>
-            <w:r>
-              <w:t xml:space="preserve">2.0</w:t>
+              <w:t xml:space="preserve">1655</w:t>
+            </w:r>
+          </w:p>
+        </w:tc>
+        <w:tc>
+          <w:p>
+            <w:pPr>
+              <w:pStyle w:val="Compact"/>
+              <w:jc w:val="left"/>
+            </w:pPr>
+            <w:r>
+              <w:t xml:space="preserve">2</w:t>
             </w:r>
           </w:p>
         </w:tc>
@@ -280,7 +280,7 @@
           <w:bCs/>
           <w:b/>
         </w:rPr>
-        <w:t xml:space="preserve">1669.0</w:t>
+        <w:t xml:space="preserve">1668</w:t>
       </w:r>
       <w:r>
         <w:t xml:space="preserve">.</w:t>
@@ -686,18 +686,18 @@
               <w:jc w:val="left"/>
             </w:pPr>
             <w:r>
-              <w:t xml:space="preserve">994703.0</w:t>
-            </w:r>
-          </w:p>
-        </w:tc>
-        <w:tc>
-          <w:p>
-            <w:pPr>
-              <w:pStyle w:val="Compact"/>
-              <w:jc w:val="left"/>
-            </w:pPr>
-            <w:r>
-              <w:t xml:space="preserve">17393.0</w:t>
+              <w:t xml:space="preserve">994883</w:t>
+            </w:r>
+          </w:p>
+        </w:tc>
+        <w:tc>
+          <w:p>
+            <w:pPr>
+              <w:pStyle w:val="Compact"/>
+              <w:jc w:val="left"/>
+            </w:pPr>
+            <w:r>
+              <w:t xml:space="preserve">17366</w:t>
             </w:r>
           </w:p>
         </w:tc>
@@ -721,18 +721,18 @@
               <w:jc w:val="left"/>
             </w:pPr>
             <w:r>
-              <w:t xml:space="preserve">1058530.0</w:t>
-            </w:r>
-          </w:p>
-        </w:tc>
-        <w:tc>
-          <w:p>
-            <w:pPr>
-              <w:pStyle w:val="Compact"/>
-              <w:jc w:val="left"/>
-            </w:pPr>
-            <w:r>
-              <w:t xml:space="preserve">6909.0</w:t>
+              <w:t xml:space="preserve">1058601</w:t>
+            </w:r>
+          </w:p>
+        </w:tc>
+        <w:tc>
+          <w:p>
+            <w:pPr>
+              <w:pStyle w:val="Compact"/>
+              <w:jc w:val="left"/>
+            </w:pPr>
+            <w:r>
+              <w:t xml:space="preserve">6896</w:t>
             </w:r>
           </w:p>
         </w:tc>
@@ -756,18 +756,18 @@
               <w:jc w:val="left"/>
             </w:pPr>
             <w:r>
-              <w:t xml:space="preserve">1084614.0</w:t>
-            </w:r>
-          </w:p>
-        </w:tc>
-        <w:tc>
-          <w:p>
-            <w:pPr>
-              <w:pStyle w:val="Compact"/>
-              <w:jc w:val="left"/>
-            </w:pPr>
-            <w:r>
-              <w:t xml:space="preserve">2099.0</w:t>
+              <w:t xml:space="preserve">1084635</w:t>
+            </w:r>
+          </w:p>
+        </w:tc>
+        <w:tc>
+          <w:p>
+            <w:pPr>
+              <w:pStyle w:val="Compact"/>
+              <w:jc w:val="left"/>
+            </w:pPr>
+            <w:r>
+              <w:t xml:space="preserve">2094</w:t>
             </w:r>
           </w:p>
         </w:tc>
@@ -791,18 +791,18 @@
               <w:jc w:val="left"/>
             </w:pPr>
             <w:r>
-              <w:t xml:space="preserve">1094864.0</w:t>
-            </w:r>
-          </w:p>
-        </w:tc>
-        <w:tc>
-          <w:p>
-            <w:pPr>
-              <w:pStyle w:val="Compact"/>
-              <w:jc w:val="left"/>
-            </w:pPr>
-            <w:r>
-              <w:t xml:space="preserve">124.0</w:t>
+              <w:t xml:space="preserve">1094865</w:t>
+            </w:r>
+          </w:p>
+        </w:tc>
+        <w:tc>
+          <w:p>
+            <w:pPr>
+              <w:pStyle w:val="Compact"/>
+              <w:jc w:val="left"/>
+            </w:pPr>
+            <w:r>
+              <w:t xml:space="preserve">123</w:t>
             </w:r>
           </w:p>
         </w:tc>
@@ -829,7 +829,7 @@
           <w:bCs/>
           <w:b/>
         </w:rPr>
-        <w:t xml:space="preserve">1095497.0</w:t>
+        <w:t xml:space="preserve">1095496</w:t>
       </w:r>
       <w:r>
         <w:t xml:space="preserve">.</w:t>

</xml_diff>